<commit_message>
add the document about libvirt
</commit_message>
<xml_diff>
--- a/kvm qemu虚拟化技术栈.docx
+++ b/kvm qemu虚拟化技术栈.docx
@@ -23,8 +23,19 @@
       </w:r>
     </w:p>
     <w:p>
+      <w:r>
+        <w:rPr>
+          <w:rFonts w:hint="eastAsia"/>
+        </w:rPr>
+        <w:t>云计算技术栈</w:t>
+      </w:r>
+    </w:p>
+    <w:p>
       <w:pPr>
         <w:jc w:val="center"/>
+        <w:rPr>
+          <w:rFonts w:hint="eastAsia"/>
+        </w:rPr>
       </w:pPr>
       <w:r>
         <w:object w:dxaOrig="7426" w:dyaOrig="4590">
@@ -48,10 +59,213 @@
             <o:lock v:ext="edit" aspectratio="t"/>
           </v:shapetype>
           <v:shape id="_x0000_i1025" type="#_x0000_t75" style="width:371.2pt;height:229.6pt" o:ole="">
-            <v:imagedata r:id="rId6" o:title=""/>
+            <v:imagedata r:id="rId7" o:title=""/>
           </v:shape>
-          <o:OLEObject Type="Embed" ProgID="Visio.Drawing.11" ShapeID="_x0000_i1025" DrawAspect="Content" ObjectID="_1506720362" r:id="rId7"/>
+          <o:OLEObject Type="Embed" ProgID="Visio.Drawing.11" ShapeID="_x0000_i1025" DrawAspect="Content" ObjectID="_1506748540" r:id="rId8"/>
         </w:object>
+      </w:r>
+    </w:p>
+    <w:p>
+      <w:pPr>
+        <w:rPr>
+          <w:rFonts w:hint="eastAsia"/>
+        </w:rPr>
+      </w:pPr>
+      <w:r>
+        <w:rPr>
+          <w:rFonts w:hint="eastAsia"/>
+        </w:rPr>
+        <w:t>价值分析</w:t>
+      </w:r>
+    </w:p>
+    <w:p>
+      <w:pPr>
+        <w:pStyle w:val="a5"/>
+        <w:numPr>
+          <w:ilvl w:val="0"/>
+          <w:numId w:val="1"/>
+        </w:numPr>
+        <w:ind w:firstLineChars="0"/>
+        <w:rPr>
+          <w:rFonts w:hint="eastAsia"/>
+        </w:rPr>
+      </w:pPr>
+      <w:r>
+        <w:rPr>
+          <w:rFonts w:hint="eastAsia"/>
+        </w:rPr>
+        <w:t>底层是基础，是基础设施，只能省钱，最大化的利用资源，简化管理，便于扩展。</w:t>
+      </w:r>
+    </w:p>
+    <w:p>
+      <w:pPr>
+        <w:pStyle w:val="a5"/>
+        <w:numPr>
+          <w:ilvl w:val="0"/>
+          <w:numId w:val="1"/>
+        </w:numPr>
+        <w:ind w:firstLineChars="0"/>
+        <w:rPr>
+          <w:rFonts w:hint="eastAsia"/>
+        </w:rPr>
+      </w:pPr>
+      <w:r>
+        <w:rPr>
+          <w:rFonts w:hint="eastAsia"/>
+        </w:rPr>
+        <w:t>中间层对于上层应用而言，其价值之所在。</w:t>
+      </w:r>
+      <w:r>
+        <w:sym w:font="Wingdings" w:char="F0DF"/>
+      </w:r>
+      <w:r>
+        <w:rPr>
+          <w:rFonts w:hint="eastAsia"/>
+        </w:rPr>
+        <w:t>软件开发部署为主。</w:t>
+      </w:r>
+    </w:p>
+    <w:p>
+      <w:pPr>
+        <w:pStyle w:val="a5"/>
+        <w:numPr>
+          <w:ilvl w:val="0"/>
+          <w:numId w:val="1"/>
+        </w:numPr>
+        <w:ind w:firstLineChars="0"/>
+        <w:rPr>
+          <w:rFonts w:hint="eastAsia"/>
+        </w:rPr>
+      </w:pPr>
+      <w:r>
+        <w:rPr>
+          <w:rFonts w:hint="eastAsia"/>
+        </w:rPr>
+        <w:t>上层价值之所在，越往上价值越大，已应用所主，有底层的平台触发更多的可能。</w:t>
+      </w:r>
+    </w:p>
+    <w:p>
+      <w:pPr>
+        <w:rPr>
+          <w:rFonts w:hint="eastAsia"/>
+        </w:rPr>
+      </w:pPr>
+      <w:r>
+        <w:rPr>
+          <w:rFonts w:hint="eastAsia"/>
+        </w:rPr>
+        <w:t>虚拟化技术栈</w:t>
+      </w:r>
+    </w:p>
+    <w:p>
+      <w:pPr>
+        <w:pStyle w:val="a5"/>
+        <w:numPr>
+          <w:ilvl w:val="0"/>
+          <w:numId w:val="2"/>
+        </w:numPr>
+        <w:ind w:firstLineChars="0"/>
+        <w:rPr>
+          <w:rFonts w:hint="eastAsia"/>
+        </w:rPr>
+      </w:pPr>
+      <w:r>
+        <w:rPr>
+          <w:rFonts w:hint="eastAsia"/>
+        </w:rPr>
+        <w:t>资源管理平台</w:t>
+      </w:r>
+    </w:p>
+    <w:p>
+      <w:pPr>
+        <w:pStyle w:val="a5"/>
+        <w:numPr>
+          <w:ilvl w:val="0"/>
+          <w:numId w:val="2"/>
+        </w:numPr>
+        <w:ind w:firstLineChars="0"/>
+        <w:rPr>
+          <w:rFonts w:hint="eastAsia"/>
+        </w:rPr>
+      </w:pPr>
+      <w:r>
+        <w:rPr>
+          <w:rFonts w:hint="eastAsia"/>
+        </w:rPr>
+        <w:t>虚拟化</w:t>
+      </w:r>
+    </w:p>
+    <w:p>
+      <w:pPr>
+        <w:rPr>
+          <w:rFonts w:hint="eastAsia"/>
+        </w:rPr>
+      </w:pPr>
+    </w:p>
+    <w:p>
+      <w:pPr>
+        <w:rPr>
+          <w:rFonts w:hint="eastAsia"/>
+        </w:rPr>
+      </w:pPr>
+      <w:r>
+        <w:t>K</w:t>
+      </w:r>
+      <w:r>
+        <w:rPr>
+          <w:rFonts w:hint="eastAsia"/>
+        </w:rPr>
+        <w:t>vm</w:t>
+      </w:r>
+      <w:r>
+        <w:rPr>
+          <w:rFonts w:hint="eastAsia"/>
+        </w:rPr>
+        <w:t>简介</w:t>
+      </w:r>
+    </w:p>
+    <w:p>
+      <w:pPr>
+        <w:rPr>
+          <w:rFonts w:hint="eastAsia"/>
+        </w:rPr>
+      </w:pPr>
+    </w:p>
+    <w:p>
+      <w:pPr>
+        <w:rPr>
+          <w:rFonts w:hint="eastAsia"/>
+        </w:rPr>
+      </w:pPr>
+    </w:p>
+    <w:p>
+      <w:pPr>
+        <w:rPr>
+          <w:rFonts w:hint="eastAsia"/>
+        </w:rPr>
+      </w:pPr>
+      <w:r>
+        <w:t>K</w:t>
+      </w:r>
+      <w:r>
+        <w:rPr>
+          <w:rFonts w:hint="eastAsia"/>
+        </w:rPr>
+        <w:t>vm</w:t>
+      </w:r>
+      <w:r>
+        <w:rPr>
+          <w:rFonts w:hint="eastAsia"/>
+        </w:rPr>
+        <w:t>核心功能</w:t>
+      </w:r>
+    </w:p>
+    <w:p>
+      <w:r>
+        <w:rPr>
+          <w:rFonts w:hint="eastAsia"/>
+        </w:rPr>
+        <w:t xml:space="preserve"> </w:t>
       </w:r>
     </w:p>
     <w:sectPr>
@@ -100,6 +314,195 @@
     </w:p>
   </w:footnote>
 </w:footnotes>
+</file>
+
+<file path=word/numbering.xml><?xml version="1.0" encoding="utf-8"?>
+<w:numbering xmlns:ve="http://schemas.openxmlformats.org/markup-compatibility/2006" xmlns:o="urn:schemas-microsoft-com:office:office" xmlns:r="http://schemas.openxmlformats.org/officeDocument/2006/relationships" xmlns:m="http://schemas.openxmlformats.org/officeDocument/2006/math" xmlns:v="urn:schemas-microsoft-com:vml" xmlns:wp="http://schemas.openxmlformats.org/drawingml/2006/wordprocessingDrawing" xmlns:w10="urn:schemas-microsoft-com:office:word" xmlns:w="http://schemas.openxmlformats.org/wordprocessingml/2006/main" xmlns:wne="http://schemas.microsoft.com/office/word/2006/wordml">
+  <w:abstractNum w:abstractNumId="0">
+    <w:nsid w:val="04F260F9"/>
+    <w:multiLevelType w:val="hybridMultilevel"/>
+    <w:tmpl w:val="E0E89FAC"/>
+    <w:lvl w:ilvl="0" w:tplc="5876FA7A">
+      <w:start w:val="1"/>
+      <w:numFmt w:val="decimal"/>
+      <w:lvlText w:val="%1."/>
+      <w:lvlJc w:val="left"/>
+      <w:pPr>
+        <w:ind w:left="564" w:hanging="360"/>
+      </w:pPr>
+      <w:rPr>
+        <w:rFonts w:hint="default"/>
+      </w:rPr>
+    </w:lvl>
+    <w:lvl w:ilvl="1" w:tplc="04090019" w:tentative="1">
+      <w:start w:val="1"/>
+      <w:numFmt w:val="lowerLetter"/>
+      <w:lvlText w:val="%2)"/>
+      <w:lvlJc w:val="left"/>
+      <w:pPr>
+        <w:ind w:left="1044" w:hanging="420"/>
+      </w:pPr>
+    </w:lvl>
+    <w:lvl w:ilvl="2" w:tplc="0409001B" w:tentative="1">
+      <w:start w:val="1"/>
+      <w:numFmt w:val="lowerRoman"/>
+      <w:lvlText w:val="%3."/>
+      <w:lvlJc w:val="right"/>
+      <w:pPr>
+        <w:ind w:left="1464" w:hanging="420"/>
+      </w:pPr>
+    </w:lvl>
+    <w:lvl w:ilvl="3" w:tplc="0409000F" w:tentative="1">
+      <w:start w:val="1"/>
+      <w:numFmt w:val="decimal"/>
+      <w:lvlText w:val="%4."/>
+      <w:lvlJc w:val="left"/>
+      <w:pPr>
+        <w:ind w:left="1884" w:hanging="420"/>
+      </w:pPr>
+    </w:lvl>
+    <w:lvl w:ilvl="4" w:tplc="04090019" w:tentative="1">
+      <w:start w:val="1"/>
+      <w:numFmt w:val="lowerLetter"/>
+      <w:lvlText w:val="%5)"/>
+      <w:lvlJc w:val="left"/>
+      <w:pPr>
+        <w:ind w:left="2304" w:hanging="420"/>
+      </w:pPr>
+    </w:lvl>
+    <w:lvl w:ilvl="5" w:tplc="0409001B" w:tentative="1">
+      <w:start w:val="1"/>
+      <w:numFmt w:val="lowerRoman"/>
+      <w:lvlText w:val="%6."/>
+      <w:lvlJc w:val="right"/>
+      <w:pPr>
+        <w:ind w:left="2724" w:hanging="420"/>
+      </w:pPr>
+    </w:lvl>
+    <w:lvl w:ilvl="6" w:tplc="0409000F" w:tentative="1">
+      <w:start w:val="1"/>
+      <w:numFmt w:val="decimal"/>
+      <w:lvlText w:val="%7."/>
+      <w:lvlJc w:val="left"/>
+      <w:pPr>
+        <w:ind w:left="3144" w:hanging="420"/>
+      </w:pPr>
+    </w:lvl>
+    <w:lvl w:ilvl="7" w:tplc="04090019" w:tentative="1">
+      <w:start w:val="1"/>
+      <w:numFmt w:val="lowerLetter"/>
+      <w:lvlText w:val="%8)"/>
+      <w:lvlJc w:val="left"/>
+      <w:pPr>
+        <w:ind w:left="3564" w:hanging="420"/>
+      </w:pPr>
+    </w:lvl>
+    <w:lvl w:ilvl="8" w:tplc="0409001B" w:tentative="1">
+      <w:start w:val="1"/>
+      <w:numFmt w:val="lowerRoman"/>
+      <w:lvlText w:val="%9."/>
+      <w:lvlJc w:val="right"/>
+      <w:pPr>
+        <w:ind w:left="3984" w:hanging="420"/>
+      </w:pPr>
+    </w:lvl>
+  </w:abstractNum>
+  <w:abstractNum w:abstractNumId="1">
+    <w:nsid w:val="50AF0DB6"/>
+    <w:multiLevelType w:val="hybridMultilevel"/>
+    <w:tmpl w:val="1BBC58D2"/>
+    <w:lvl w:ilvl="0" w:tplc="94C26256">
+      <w:start w:val="1"/>
+      <w:numFmt w:val="decimal"/>
+      <w:lvlText w:val="%1."/>
+      <w:lvlJc w:val="left"/>
+      <w:pPr>
+        <w:ind w:left="564" w:hanging="360"/>
+      </w:pPr>
+      <w:rPr>
+        <w:rFonts w:hint="default"/>
+      </w:rPr>
+    </w:lvl>
+    <w:lvl w:ilvl="1" w:tplc="04090019" w:tentative="1">
+      <w:start w:val="1"/>
+      <w:numFmt w:val="lowerLetter"/>
+      <w:lvlText w:val="%2)"/>
+      <w:lvlJc w:val="left"/>
+      <w:pPr>
+        <w:ind w:left="1044" w:hanging="420"/>
+      </w:pPr>
+    </w:lvl>
+    <w:lvl w:ilvl="2" w:tplc="0409001B" w:tentative="1">
+      <w:start w:val="1"/>
+      <w:numFmt w:val="lowerRoman"/>
+      <w:lvlText w:val="%3."/>
+      <w:lvlJc w:val="right"/>
+      <w:pPr>
+        <w:ind w:left="1464" w:hanging="420"/>
+      </w:pPr>
+    </w:lvl>
+    <w:lvl w:ilvl="3" w:tplc="0409000F" w:tentative="1">
+      <w:start w:val="1"/>
+      <w:numFmt w:val="decimal"/>
+      <w:lvlText w:val="%4."/>
+      <w:lvlJc w:val="left"/>
+      <w:pPr>
+        <w:ind w:left="1884" w:hanging="420"/>
+      </w:pPr>
+    </w:lvl>
+    <w:lvl w:ilvl="4" w:tplc="04090019" w:tentative="1">
+      <w:start w:val="1"/>
+      <w:numFmt w:val="lowerLetter"/>
+      <w:lvlText w:val="%5)"/>
+      <w:lvlJc w:val="left"/>
+      <w:pPr>
+        <w:ind w:left="2304" w:hanging="420"/>
+      </w:pPr>
+    </w:lvl>
+    <w:lvl w:ilvl="5" w:tplc="0409001B" w:tentative="1">
+      <w:start w:val="1"/>
+      <w:numFmt w:val="lowerRoman"/>
+      <w:lvlText w:val="%6."/>
+      <w:lvlJc w:val="right"/>
+      <w:pPr>
+        <w:ind w:left="2724" w:hanging="420"/>
+      </w:pPr>
+    </w:lvl>
+    <w:lvl w:ilvl="6" w:tplc="0409000F" w:tentative="1">
+      <w:start w:val="1"/>
+      <w:numFmt w:val="decimal"/>
+      <w:lvlText w:val="%7."/>
+      <w:lvlJc w:val="left"/>
+      <w:pPr>
+        <w:ind w:left="3144" w:hanging="420"/>
+      </w:pPr>
+    </w:lvl>
+    <w:lvl w:ilvl="7" w:tplc="04090019" w:tentative="1">
+      <w:start w:val="1"/>
+      <w:numFmt w:val="lowerLetter"/>
+      <w:lvlText w:val="%8)"/>
+      <w:lvlJc w:val="left"/>
+      <w:pPr>
+        <w:ind w:left="3564" w:hanging="420"/>
+      </w:pPr>
+    </w:lvl>
+    <w:lvl w:ilvl="8" w:tplc="0409001B" w:tentative="1">
+      <w:start w:val="1"/>
+      <w:numFmt w:val="lowerRoman"/>
+      <w:lvlText w:val="%9."/>
+      <w:lvlJc w:val="right"/>
+      <w:pPr>
+        <w:ind w:left="3984" w:hanging="420"/>
+      </w:pPr>
+    </w:lvl>
+  </w:abstractNum>
+  <w:num w:numId="1">
+    <w:abstractNumId w:val="0"/>
+  </w:num>
+  <w:num w:numId="2">
+    <w:abstractNumId w:val="1"/>
+  </w:num>
+</w:numbering>
 </file>
 
 <file path=word/styles.xml><?xml version="1.0" encoding="utf-8"?>
@@ -258,6 +661,7 @@
   <w:style w:type="paragraph" w:default="1" w:styleId="a">
     <w:name w:val="Normal"/>
     <w:qFormat/>
+    <w:rsid w:val="009212B0"/>
     <w:pPr>
       <w:widowControl w:val="0"/>
       <w:jc w:val="both"/>
@@ -359,6 +763,16 @@
       <w:sz w:val="18"/>
       <w:szCs w:val="18"/>
     </w:rPr>
+  </w:style>
+  <w:style w:type="paragraph" w:styleId="a5">
+    <w:name w:val="List Paragraph"/>
+    <w:basedOn w:val="a"/>
+    <w:uiPriority w:val="34"/>
+    <w:qFormat/>
+    <w:rsid w:val="00B70DEE"/>
+    <w:pPr>
+      <w:ind w:firstLineChars="200" w:firstLine="420"/>
+    </w:pPr>
   </w:style>
 </w:styles>
 </file>

</xml_diff>